<commit_message>
New Home Page + Editing Stats + Workout Generation
- Fixed editing functionality
- Replaced old homepage with a better, more functional, less dependent one
- Code Improvements
</commit_message>
<xml_diff>
--- a/Documentation/Workout_Planner_App_Project.docx
+++ b/Documentation/Workout_Planner_App_Project.docx
@@ -252,20 +252,7 @@
           <w:rFonts w:asciiTheme="majorBidi" w:hAnsiTheme="majorBidi" w:cstheme="majorBidi"/>
         </w:rPr>
         <w:br/>
-      </w:r>
-      <w:proofErr w:type="gramStart"/>
-      <w:r>
-        <w:rPr>
-          <w:rFonts w:asciiTheme="majorBidi" w:hAnsiTheme="majorBidi" w:cstheme="majorBidi"/>
-        </w:rPr>
-        <w:t>( Will</w:t>
-      </w:r>
-      <w:proofErr w:type="gramEnd"/>
-      <w:r>
-        <w:rPr>
-          <w:rFonts w:asciiTheme="majorBidi" w:hAnsiTheme="majorBidi" w:cstheme="majorBidi"/>
-        </w:rPr>
-        <w:t xml:space="preserve"> be pinpointed by days/week available )</w:t>
+        <w:t>( Will be pinpointed by days/week available )</w:t>
       </w:r>
       <w:r>
         <w:rPr>
@@ -323,20 +310,6 @@
         </w:rPr>
         <w:br/>
         <w:t>- Diet recommendations: Calculates calorie needs and macro breakdown.</w:t>
-      </w:r>
-      <w:r>
-        <w:rPr>
-          <w:rFonts w:asciiTheme="majorBidi" w:hAnsiTheme="majorBidi" w:cstheme="majorBidi"/>
-        </w:rPr>
-        <w:br/>
-        <w:t>- Feedback form: Allows users to send feedback or questions.</w:t>
-      </w:r>
-      <w:r>
-        <w:rPr>
-          <w:rFonts w:asciiTheme="majorBidi" w:hAnsiTheme="majorBidi" w:cstheme="majorBidi"/>
-        </w:rPr>
-        <w:br/>
-        <w:t>- Admin dashboard: Enables admin users to manage profiles and plans.</w:t>
       </w:r>
     </w:p>
     <w:p>

</xml_diff>

<commit_message>
More Clear & Concise Requirements
</commit_message>
<xml_diff>
--- a/Documentation/Workout_Planner_App_Project.docx
+++ b/Documentation/Workout_Planner_App_Project.docx
@@ -252,20 +252,7 @@
           <w:rFonts w:asciiTheme="majorBidi" w:hAnsiTheme="majorBidi" w:cstheme="majorBidi"/>
         </w:rPr>
         <w:br/>
-      </w:r>
-      <w:proofErr w:type="gramStart"/>
-      <w:r>
-        <w:rPr>
-          <w:rFonts w:asciiTheme="majorBidi" w:hAnsiTheme="majorBidi" w:cstheme="majorBidi"/>
-        </w:rPr>
-        <w:t>( Will</w:t>
-      </w:r>
-      <w:proofErr w:type="gramEnd"/>
-      <w:r>
-        <w:rPr>
-          <w:rFonts w:asciiTheme="majorBidi" w:hAnsiTheme="majorBidi" w:cstheme="majorBidi"/>
-        </w:rPr>
-        <w:t xml:space="preserve"> be pinpointed by days/week available )</w:t>
+        <w:t>( Will be pinpointed by days/week available )</w:t>
       </w:r>
       <w:r>
         <w:rPr>
@@ -276,6 +263,7 @@
       </w:r>
     </w:p>
     <w:p/>
+    <w:p/>
     <w:p>
       <w:pPr>
         <w:pStyle w:val="Heading2"/>
@@ -293,50 +281,120 @@
     </w:p>
     <w:p>
       <w:pPr>
-        <w:rPr>
-          <w:rFonts w:asciiTheme="majorBidi" w:hAnsiTheme="majorBidi" w:cstheme="majorBidi"/>
-        </w:rPr>
+        <w:numPr>
+          <w:ilvl w:val="0"/>
+          <w:numId w:val="10"/>
+        </w:numPr>
       </w:pPr>
       <w:r>
         <w:rPr>
-          <w:rFonts w:asciiTheme="majorBidi" w:hAnsiTheme="majorBidi" w:cstheme="majorBidi"/>
+          <w:b/>
+          <w:bCs/>
         </w:rPr>
-        <w:t>- User authentication: Registration, login, logout, and password reset.</w:t>
+        <w:t>User Authentication:</w:t>
       </w:r>
+    </w:p>
+    <w:p>
+      <w:pPr>
+        <w:numPr>
+          <w:ilvl w:val="1"/>
+          <w:numId w:val="10"/>
+        </w:numPr>
+      </w:pPr>
+      <w:r>
+        <w:t>Users can register, log in, log out, and reset passwords.</w:t>
+      </w:r>
+    </w:p>
+    <w:p>
+      <w:pPr>
+        <w:numPr>
+          <w:ilvl w:val="0"/>
+          <w:numId w:val="10"/>
+        </w:numPr>
+      </w:pPr>
       <w:r>
         <w:rPr>
-          <w:rFonts w:asciiTheme="majorBidi" w:hAnsiTheme="majorBidi" w:cstheme="majorBidi"/>
+          <w:b/>
+          <w:bCs/>
         </w:rPr>
-        <w:br/>
-        <w:t xml:space="preserve">- User profile management: Input and update personal details (e.g., age, weight, </w:t>
+        <w:t>User Profile Management:</w:t>
       </w:r>
+    </w:p>
+    <w:p>
+      <w:pPr>
+        <w:numPr>
+          <w:ilvl w:val="1"/>
+          <w:numId w:val="10"/>
+        </w:numPr>
+      </w:pPr>
+      <w:r>
+        <w:t>Users can input and update their personal details: age, weight, height, activity level, and fitness goals.</w:t>
+      </w:r>
+    </w:p>
+    <w:p>
+      <w:pPr>
+        <w:numPr>
+          <w:ilvl w:val="0"/>
+          <w:numId w:val="10"/>
+        </w:numPr>
+      </w:pPr>
       <w:r>
         <w:rPr>
-          <w:rFonts w:asciiTheme="majorBidi" w:hAnsiTheme="majorBidi" w:cstheme="majorBidi"/>
+          <w:b/>
+          <w:bCs/>
         </w:rPr>
-        <w:t>height</w:t>
+        <w:t>Workout Plan Generation:</w:t>
       </w:r>
+    </w:p>
+    <w:p>
+      <w:pPr>
+        <w:numPr>
+          <w:ilvl w:val="1"/>
+          <w:numId w:val="10"/>
+        </w:numPr>
+      </w:pPr>
+      <w:r>
+        <w:t>Personalized workout plans are generated based on user inputs such as weight, height, and goals.</w:t>
+      </w:r>
+    </w:p>
+    <w:p>
+      <w:pPr>
+        <w:numPr>
+          <w:ilvl w:val="0"/>
+          <w:numId w:val="10"/>
+        </w:numPr>
+      </w:pPr>
       <w:r>
         <w:rPr>
-          <w:rFonts w:asciiTheme="majorBidi" w:hAnsiTheme="majorBidi" w:cstheme="majorBidi"/>
+          <w:b/>
+          <w:bCs/>
         </w:rPr>
-        <w:t>).</w:t>
-      </w:r>
-      <w:r>
-        <w:rPr>
-          <w:rFonts w:asciiTheme="majorBidi" w:hAnsiTheme="majorBidi" w:cstheme="majorBidi"/>
-        </w:rPr>
-        <w:br/>
-        <w:t>- Workout plan generator: Generates plans based on user input.</w:t>
-      </w:r>
-      <w:r>
-        <w:rPr>
-          <w:rFonts w:asciiTheme="majorBidi" w:hAnsiTheme="majorBidi" w:cstheme="majorBidi"/>
-        </w:rPr>
-        <w:br/>
-        <w:t>- Diet recommendations: Calculates calorie needs and macro breakdown.</w:t>
+        <w:t>Diet Recommendations:</w:t>
       </w:r>
     </w:p>
+    <w:p>
+      <w:pPr>
+        <w:numPr>
+          <w:ilvl w:val="1"/>
+          <w:numId w:val="10"/>
+        </w:numPr>
+      </w:pPr>
+      <w:r>
+        <w:t>Calculate calorie needs, including maintenance, surplus, and deficit.</w:t>
+      </w:r>
+    </w:p>
+    <w:p>
+      <w:pPr>
+        <w:numPr>
+          <w:ilvl w:val="1"/>
+          <w:numId w:val="10"/>
+        </w:numPr>
+      </w:pPr>
+      <w:r>
+        <w:t>Provide macronutrient breakdown based on user goals.</w:t>
+      </w:r>
+    </w:p>
+    <w:p/>
     <w:p>
       <w:pPr>
         <w:pStyle w:val="Heading2"/>
@@ -361,7 +419,38 @@
         <w:rPr>
           <w:rFonts w:asciiTheme="majorBidi" w:hAnsiTheme="majorBidi" w:cstheme="majorBidi"/>
         </w:rPr>
-        <w:t xml:space="preserve">- Performance: Load workout plans and diet recommendations in less than </w:t>
+        <w:t>1.</w:t>
+      </w:r>
+      <w:r>
+        <w:rPr>
+          <w:rFonts w:asciiTheme="majorBidi" w:hAnsiTheme="majorBidi" w:cstheme="majorBidi"/>
+        </w:rPr>
+        <w:t xml:space="preserve"> </w:t>
+      </w:r>
+      <w:r>
+        <w:rPr>
+          <w:rFonts w:asciiTheme="majorBidi" w:hAnsiTheme="majorBidi" w:cstheme="majorBidi"/>
+          <w:b/>
+          <w:bCs/>
+        </w:rPr>
+        <w:t>Performance:</w:t>
+      </w:r>
+    </w:p>
+    <w:p>
+      <w:pPr>
+        <w:numPr>
+          <w:ilvl w:val="0"/>
+          <w:numId w:val="11"/>
+        </w:numPr>
+        <w:rPr>
+          <w:rFonts w:asciiTheme="majorBidi" w:hAnsiTheme="majorBidi" w:cstheme="majorBidi"/>
+        </w:rPr>
+      </w:pPr>
+      <w:r>
+        <w:rPr>
+          <w:rFonts w:asciiTheme="majorBidi" w:hAnsiTheme="majorBidi" w:cstheme="majorBidi"/>
+        </w:rPr>
+        <w:t xml:space="preserve">Generate workout and diet plans within </w:t>
       </w:r>
       <w:r>
         <w:rPr>
@@ -373,50 +462,181 @@
         <w:rPr>
           <w:rFonts w:asciiTheme="majorBidi" w:hAnsiTheme="majorBidi" w:cstheme="majorBidi"/>
         </w:rPr>
-        <w:t>seconds.</w:t>
+        <w:t>seconds</w:t>
       </w:r>
       <w:r>
         <w:rPr>
           <w:rFonts w:asciiTheme="majorBidi" w:hAnsiTheme="majorBidi" w:cstheme="majorBidi"/>
         </w:rPr>
-        <w:br/>
-        <w:t xml:space="preserve">- Scalability: Handle </w:t>
+        <w:t xml:space="preserve"> or less</w:t>
       </w:r>
       <w:r>
         <w:rPr>
           <w:rFonts w:asciiTheme="majorBidi" w:hAnsiTheme="majorBidi" w:cstheme="majorBidi"/>
         </w:rPr>
-        <w:t>a large number of</w:t>
+        <w:t>.</w:t>
+      </w:r>
+    </w:p>
+    <w:p>
+      <w:pPr>
+        <w:rPr>
+          <w:rFonts w:asciiTheme="majorBidi" w:hAnsiTheme="majorBidi" w:cstheme="majorBidi"/>
+        </w:rPr>
+      </w:pPr>
+      <w:r>
+        <w:rPr>
+          <w:rFonts w:asciiTheme="majorBidi" w:hAnsiTheme="majorBidi" w:cstheme="majorBidi"/>
+        </w:rPr>
+        <w:t>2.</w:t>
       </w:r>
       <w:r>
         <w:rPr>
           <w:rFonts w:asciiTheme="majorBidi" w:hAnsiTheme="majorBidi" w:cstheme="majorBidi"/>
         </w:rPr>
-        <w:t xml:space="preserve"> concurrent users</w:t>
+        <w:t xml:space="preserve"> </w:t>
+      </w:r>
+      <w:r>
+        <w:rPr>
+          <w:rFonts w:asciiTheme="majorBidi" w:hAnsiTheme="majorBidi" w:cstheme="majorBidi"/>
+          <w:b/>
+          <w:bCs/>
+        </w:rPr>
+        <w:t>Scalability:</w:t>
+      </w:r>
+    </w:p>
+    <w:p>
+      <w:pPr>
+        <w:numPr>
+          <w:ilvl w:val="0"/>
+          <w:numId w:val="12"/>
+        </w:numPr>
+        <w:rPr>
+          <w:rFonts w:asciiTheme="majorBidi" w:hAnsiTheme="majorBidi" w:cstheme="majorBidi"/>
+        </w:rPr>
+      </w:pPr>
+      <w:r>
+        <w:rPr>
+          <w:rFonts w:asciiTheme="majorBidi" w:hAnsiTheme="majorBidi" w:cstheme="majorBidi"/>
+        </w:rPr>
+        <w:t>Support up to 1000 concurrent users.</w:t>
+      </w:r>
+    </w:p>
+    <w:p>
+      <w:pPr>
+        <w:rPr>
+          <w:rFonts w:asciiTheme="majorBidi" w:hAnsiTheme="majorBidi" w:cstheme="majorBidi"/>
+        </w:rPr>
+      </w:pPr>
+      <w:r>
+        <w:rPr>
+          <w:rFonts w:asciiTheme="majorBidi" w:hAnsiTheme="majorBidi" w:cstheme="majorBidi"/>
+        </w:rPr>
+        <w:t>3.</w:t>
       </w:r>
       <w:r>
         <w:rPr>
           <w:rFonts w:asciiTheme="majorBidi" w:hAnsiTheme="majorBidi" w:cstheme="majorBidi"/>
         </w:rPr>
-        <w:t xml:space="preserve"> if the hosting service allows to</w:t>
+        <w:t xml:space="preserve">  </w:t>
+      </w:r>
+      <w:r>
+        <w:rPr>
+          <w:rFonts w:asciiTheme="majorBidi" w:hAnsiTheme="majorBidi" w:cstheme="majorBidi"/>
+          <w:b/>
+          <w:bCs/>
+        </w:rPr>
+        <w:t>Security:</w:t>
+      </w:r>
+    </w:p>
+    <w:p>
+      <w:pPr>
+        <w:numPr>
+          <w:ilvl w:val="0"/>
+          <w:numId w:val="13"/>
+        </w:numPr>
+        <w:rPr>
+          <w:rFonts w:asciiTheme="majorBidi" w:hAnsiTheme="majorBidi" w:cstheme="majorBidi"/>
+        </w:rPr>
+      </w:pPr>
+      <w:r>
+        <w:rPr>
+          <w:rFonts w:asciiTheme="majorBidi" w:hAnsiTheme="majorBidi" w:cstheme="majorBidi"/>
+        </w:rPr>
+        <w:t>Passwords must be hashed and stored securely.</w:t>
+      </w:r>
+    </w:p>
+    <w:p>
+      <w:pPr>
+        <w:numPr>
+          <w:ilvl w:val="0"/>
+          <w:numId w:val="13"/>
+        </w:numPr>
+        <w:rPr>
+          <w:rFonts w:asciiTheme="majorBidi" w:hAnsiTheme="majorBidi" w:cstheme="majorBidi"/>
+        </w:rPr>
+      </w:pPr>
+      <w:r>
+        <w:rPr>
+          <w:rFonts w:asciiTheme="majorBidi" w:hAnsiTheme="majorBidi" w:cstheme="majorBidi"/>
+        </w:rPr>
+        <w:t>Prevent unauthorized access to user data.</w:t>
+      </w:r>
+    </w:p>
+    <w:p>
+      <w:pPr>
+        <w:rPr>
+          <w:rFonts w:asciiTheme="majorBidi" w:hAnsiTheme="majorBidi" w:cstheme="majorBidi"/>
+        </w:rPr>
+      </w:pPr>
+      <w:r>
+        <w:rPr>
+          <w:rFonts w:asciiTheme="majorBidi" w:hAnsiTheme="majorBidi" w:cstheme="majorBidi"/>
+        </w:rPr>
+        <w:t>4.</w:t>
       </w:r>
       <w:r>
         <w:rPr>
           <w:rFonts w:asciiTheme="majorBidi" w:hAnsiTheme="majorBidi" w:cstheme="majorBidi"/>
         </w:rPr>
-        <w:t xml:space="preserve"> (100</w:t>
+        <w:t xml:space="preserve">  </w:t>
       </w:r>
       <w:r>
         <w:rPr>
           <w:rFonts w:asciiTheme="majorBidi" w:hAnsiTheme="majorBidi" w:cstheme="majorBidi"/>
+          <w:b/>
+          <w:bCs/>
         </w:rPr>
-        <w:t>0</w:t>
+        <w:t>Usability:</w:t>
       </w:r>
+    </w:p>
+    <w:p>
+      <w:pPr>
+        <w:numPr>
+          <w:ilvl w:val="0"/>
+          <w:numId w:val="14"/>
+        </w:numPr>
+        <w:rPr>
+          <w:rFonts w:asciiTheme="majorBidi" w:hAnsiTheme="majorBidi" w:cstheme="majorBidi"/>
+        </w:rPr>
+      </w:pPr>
       <w:r>
         <w:rPr>
           <w:rFonts w:asciiTheme="majorBidi" w:hAnsiTheme="majorBidi" w:cstheme="majorBidi"/>
         </w:rPr>
-        <w:t>+)</w:t>
+        <w:t>Maintain a simple, intuitive interface with a clean design.</w:t>
+      </w:r>
+    </w:p>
+    <w:p>
+      <w:pPr>
+        <w:rPr>
+          <w:rFonts w:asciiTheme="majorBidi" w:hAnsiTheme="majorBidi" w:cstheme="majorBidi"/>
+        </w:rPr>
+      </w:pPr>
+      <w:r>
+        <w:rPr>
+          <w:rFonts w:asciiTheme="majorBidi" w:hAnsiTheme="majorBidi" w:cstheme="majorBidi"/>
+        </w:rPr>
+        <w:t>5</w:t>
       </w:r>
       <w:r>
         <w:rPr>
@@ -428,30 +648,40 @@
         <w:rPr>
           <w:rFonts w:asciiTheme="majorBidi" w:hAnsiTheme="majorBidi" w:cstheme="majorBidi"/>
         </w:rPr>
-        <w:br/>
-        <w:t>- Security: Hash user passwords and prevent unauthorized access.</w:t>
+        <w:t xml:space="preserve">  </w:t>
       </w:r>
       <w:r>
         <w:rPr>
           <w:rFonts w:asciiTheme="majorBidi" w:hAnsiTheme="majorBidi" w:cstheme="majorBidi"/>
+          <w:b/>
+          <w:bCs/>
         </w:rPr>
-        <w:br/>
-        <w:t>- Usability: Provide a simple and intuitive interface.</w:t>
+        <w:t>Maintainability:</w:t>
       </w:r>
+    </w:p>
+    <w:p>
+      <w:pPr>
+        <w:numPr>
+          <w:ilvl w:val="0"/>
+          <w:numId w:val="16"/>
+        </w:numPr>
+        <w:rPr>
+          <w:rFonts w:asciiTheme="majorBidi" w:hAnsiTheme="majorBidi" w:cstheme="majorBidi"/>
+        </w:rPr>
+      </w:pPr>
       <w:r>
         <w:rPr>
           <w:rFonts w:asciiTheme="majorBidi" w:hAnsiTheme="majorBidi" w:cstheme="majorBidi"/>
         </w:rPr>
-        <w:br/>
-        <w:t>- Compatibility: Ensure responsiveness on mobile devices and compatibility with modern browsers.</w:t>
+        <w:t>Provide clear documentation for developers.</w:t>
       </w:r>
-      <w:r>
+    </w:p>
+    <w:p>
+      <w:pPr>
         <w:rPr>
           <w:rFonts w:asciiTheme="majorBidi" w:hAnsiTheme="majorBidi" w:cstheme="majorBidi"/>
         </w:rPr>
-        <w:br/>
-        <w:t>- Maintainability: Include clear documentation for future developers.</w:t>
-      </w:r>
+      </w:pPr>
     </w:p>
     <w:sectPr>
       <w:pgSz w:w="12240" w:h="15840"/>
@@ -633,6 +863,1017 @@
       </w:pPr>
       <w:rPr>
         <w:rFonts w:ascii="Symbol" w:hAnsi="Symbol" w:hint="default"/>
+      </w:rPr>
+    </w:lvl>
+  </w:abstractNum>
+  <w:abstractNum w:abstractNumId="9" w15:restartNumberingAfterBreak="0">
+    <w:nsid w:val="236A5008"/>
+    <w:multiLevelType w:val="multilevel"/>
+    <w:tmpl w:val="0994B77E"/>
+    <w:lvl w:ilvl="0">
+      <w:start w:val="1"/>
+      <w:numFmt w:val="bullet"/>
+      <w:lvlText w:val=""/>
+      <w:lvlJc w:val="left"/>
+      <w:pPr>
+        <w:tabs>
+          <w:tab w:val="num" w:pos="720"/>
+        </w:tabs>
+        <w:ind w:left="720" w:hanging="360"/>
+      </w:pPr>
+      <w:rPr>
+        <w:rFonts w:ascii="Symbol" w:hAnsi="Symbol" w:hint="default"/>
+        <w:sz w:val="20"/>
+      </w:rPr>
+    </w:lvl>
+    <w:lvl w:ilvl="1" w:tentative="1">
+      <w:start w:val="1"/>
+      <w:numFmt w:val="bullet"/>
+      <w:lvlText w:val="o"/>
+      <w:lvlJc w:val="left"/>
+      <w:pPr>
+        <w:tabs>
+          <w:tab w:val="num" w:pos="1440"/>
+        </w:tabs>
+        <w:ind w:left="1440" w:hanging="360"/>
+      </w:pPr>
+      <w:rPr>
+        <w:rFonts w:ascii="Courier New" w:hAnsi="Courier New" w:hint="default"/>
+        <w:sz w:val="20"/>
+      </w:rPr>
+    </w:lvl>
+    <w:lvl w:ilvl="2" w:tentative="1">
+      <w:start w:val="1"/>
+      <w:numFmt w:val="bullet"/>
+      <w:lvlText w:val=""/>
+      <w:lvlJc w:val="left"/>
+      <w:pPr>
+        <w:tabs>
+          <w:tab w:val="num" w:pos="2160"/>
+        </w:tabs>
+        <w:ind w:left="2160" w:hanging="360"/>
+      </w:pPr>
+      <w:rPr>
+        <w:rFonts w:ascii="Wingdings" w:hAnsi="Wingdings" w:hint="default"/>
+        <w:sz w:val="20"/>
+      </w:rPr>
+    </w:lvl>
+    <w:lvl w:ilvl="3" w:tentative="1">
+      <w:start w:val="1"/>
+      <w:numFmt w:val="bullet"/>
+      <w:lvlText w:val=""/>
+      <w:lvlJc w:val="left"/>
+      <w:pPr>
+        <w:tabs>
+          <w:tab w:val="num" w:pos="2880"/>
+        </w:tabs>
+        <w:ind w:left="2880" w:hanging="360"/>
+      </w:pPr>
+      <w:rPr>
+        <w:rFonts w:ascii="Wingdings" w:hAnsi="Wingdings" w:hint="default"/>
+        <w:sz w:val="20"/>
+      </w:rPr>
+    </w:lvl>
+    <w:lvl w:ilvl="4" w:tentative="1">
+      <w:start w:val="1"/>
+      <w:numFmt w:val="bullet"/>
+      <w:lvlText w:val=""/>
+      <w:lvlJc w:val="left"/>
+      <w:pPr>
+        <w:tabs>
+          <w:tab w:val="num" w:pos="3600"/>
+        </w:tabs>
+        <w:ind w:left="3600" w:hanging="360"/>
+      </w:pPr>
+      <w:rPr>
+        <w:rFonts w:ascii="Wingdings" w:hAnsi="Wingdings" w:hint="default"/>
+        <w:sz w:val="20"/>
+      </w:rPr>
+    </w:lvl>
+    <w:lvl w:ilvl="5" w:tentative="1">
+      <w:start w:val="1"/>
+      <w:numFmt w:val="bullet"/>
+      <w:lvlText w:val=""/>
+      <w:lvlJc w:val="left"/>
+      <w:pPr>
+        <w:tabs>
+          <w:tab w:val="num" w:pos="4320"/>
+        </w:tabs>
+        <w:ind w:left="4320" w:hanging="360"/>
+      </w:pPr>
+      <w:rPr>
+        <w:rFonts w:ascii="Wingdings" w:hAnsi="Wingdings" w:hint="default"/>
+        <w:sz w:val="20"/>
+      </w:rPr>
+    </w:lvl>
+    <w:lvl w:ilvl="6" w:tentative="1">
+      <w:start w:val="1"/>
+      <w:numFmt w:val="bullet"/>
+      <w:lvlText w:val=""/>
+      <w:lvlJc w:val="left"/>
+      <w:pPr>
+        <w:tabs>
+          <w:tab w:val="num" w:pos="5040"/>
+        </w:tabs>
+        <w:ind w:left="5040" w:hanging="360"/>
+      </w:pPr>
+      <w:rPr>
+        <w:rFonts w:ascii="Wingdings" w:hAnsi="Wingdings" w:hint="default"/>
+        <w:sz w:val="20"/>
+      </w:rPr>
+    </w:lvl>
+    <w:lvl w:ilvl="7" w:tentative="1">
+      <w:start w:val="1"/>
+      <w:numFmt w:val="bullet"/>
+      <w:lvlText w:val=""/>
+      <w:lvlJc w:val="left"/>
+      <w:pPr>
+        <w:tabs>
+          <w:tab w:val="num" w:pos="5760"/>
+        </w:tabs>
+        <w:ind w:left="5760" w:hanging="360"/>
+      </w:pPr>
+      <w:rPr>
+        <w:rFonts w:ascii="Wingdings" w:hAnsi="Wingdings" w:hint="default"/>
+        <w:sz w:val="20"/>
+      </w:rPr>
+    </w:lvl>
+    <w:lvl w:ilvl="8" w:tentative="1">
+      <w:start w:val="1"/>
+      <w:numFmt w:val="bullet"/>
+      <w:lvlText w:val=""/>
+      <w:lvlJc w:val="left"/>
+      <w:pPr>
+        <w:tabs>
+          <w:tab w:val="num" w:pos="6480"/>
+        </w:tabs>
+        <w:ind w:left="6480" w:hanging="360"/>
+      </w:pPr>
+      <w:rPr>
+        <w:rFonts w:ascii="Wingdings" w:hAnsi="Wingdings" w:hint="default"/>
+        <w:sz w:val="20"/>
+      </w:rPr>
+    </w:lvl>
+  </w:abstractNum>
+  <w:abstractNum w:abstractNumId="10" w15:restartNumberingAfterBreak="0">
+    <w:nsid w:val="370D328D"/>
+    <w:multiLevelType w:val="multilevel"/>
+    <w:tmpl w:val="FCE21D4A"/>
+    <w:lvl w:ilvl="0">
+      <w:start w:val="1"/>
+      <w:numFmt w:val="bullet"/>
+      <w:lvlText w:val=""/>
+      <w:lvlJc w:val="left"/>
+      <w:pPr>
+        <w:tabs>
+          <w:tab w:val="num" w:pos="720"/>
+        </w:tabs>
+        <w:ind w:left="720" w:hanging="360"/>
+      </w:pPr>
+      <w:rPr>
+        <w:rFonts w:ascii="Symbol" w:hAnsi="Symbol" w:hint="default"/>
+        <w:sz w:val="20"/>
+      </w:rPr>
+    </w:lvl>
+    <w:lvl w:ilvl="1" w:tentative="1">
+      <w:start w:val="1"/>
+      <w:numFmt w:val="bullet"/>
+      <w:lvlText w:val="o"/>
+      <w:lvlJc w:val="left"/>
+      <w:pPr>
+        <w:tabs>
+          <w:tab w:val="num" w:pos="1440"/>
+        </w:tabs>
+        <w:ind w:left="1440" w:hanging="360"/>
+      </w:pPr>
+      <w:rPr>
+        <w:rFonts w:ascii="Courier New" w:hAnsi="Courier New" w:hint="default"/>
+        <w:sz w:val="20"/>
+      </w:rPr>
+    </w:lvl>
+    <w:lvl w:ilvl="2" w:tentative="1">
+      <w:start w:val="1"/>
+      <w:numFmt w:val="bullet"/>
+      <w:lvlText w:val=""/>
+      <w:lvlJc w:val="left"/>
+      <w:pPr>
+        <w:tabs>
+          <w:tab w:val="num" w:pos="2160"/>
+        </w:tabs>
+        <w:ind w:left="2160" w:hanging="360"/>
+      </w:pPr>
+      <w:rPr>
+        <w:rFonts w:ascii="Wingdings" w:hAnsi="Wingdings" w:hint="default"/>
+        <w:sz w:val="20"/>
+      </w:rPr>
+    </w:lvl>
+    <w:lvl w:ilvl="3" w:tentative="1">
+      <w:start w:val="1"/>
+      <w:numFmt w:val="bullet"/>
+      <w:lvlText w:val=""/>
+      <w:lvlJc w:val="left"/>
+      <w:pPr>
+        <w:tabs>
+          <w:tab w:val="num" w:pos="2880"/>
+        </w:tabs>
+        <w:ind w:left="2880" w:hanging="360"/>
+      </w:pPr>
+      <w:rPr>
+        <w:rFonts w:ascii="Wingdings" w:hAnsi="Wingdings" w:hint="default"/>
+        <w:sz w:val="20"/>
+      </w:rPr>
+    </w:lvl>
+    <w:lvl w:ilvl="4" w:tentative="1">
+      <w:start w:val="1"/>
+      <w:numFmt w:val="bullet"/>
+      <w:lvlText w:val=""/>
+      <w:lvlJc w:val="left"/>
+      <w:pPr>
+        <w:tabs>
+          <w:tab w:val="num" w:pos="3600"/>
+        </w:tabs>
+        <w:ind w:left="3600" w:hanging="360"/>
+      </w:pPr>
+      <w:rPr>
+        <w:rFonts w:ascii="Wingdings" w:hAnsi="Wingdings" w:hint="default"/>
+        <w:sz w:val="20"/>
+      </w:rPr>
+    </w:lvl>
+    <w:lvl w:ilvl="5" w:tentative="1">
+      <w:start w:val="1"/>
+      <w:numFmt w:val="bullet"/>
+      <w:lvlText w:val=""/>
+      <w:lvlJc w:val="left"/>
+      <w:pPr>
+        <w:tabs>
+          <w:tab w:val="num" w:pos="4320"/>
+        </w:tabs>
+        <w:ind w:left="4320" w:hanging="360"/>
+      </w:pPr>
+      <w:rPr>
+        <w:rFonts w:ascii="Wingdings" w:hAnsi="Wingdings" w:hint="default"/>
+        <w:sz w:val="20"/>
+      </w:rPr>
+    </w:lvl>
+    <w:lvl w:ilvl="6" w:tentative="1">
+      <w:start w:val="1"/>
+      <w:numFmt w:val="bullet"/>
+      <w:lvlText w:val=""/>
+      <w:lvlJc w:val="left"/>
+      <w:pPr>
+        <w:tabs>
+          <w:tab w:val="num" w:pos="5040"/>
+        </w:tabs>
+        <w:ind w:left="5040" w:hanging="360"/>
+      </w:pPr>
+      <w:rPr>
+        <w:rFonts w:ascii="Wingdings" w:hAnsi="Wingdings" w:hint="default"/>
+        <w:sz w:val="20"/>
+      </w:rPr>
+    </w:lvl>
+    <w:lvl w:ilvl="7" w:tentative="1">
+      <w:start w:val="1"/>
+      <w:numFmt w:val="bullet"/>
+      <w:lvlText w:val=""/>
+      <w:lvlJc w:val="left"/>
+      <w:pPr>
+        <w:tabs>
+          <w:tab w:val="num" w:pos="5760"/>
+        </w:tabs>
+        <w:ind w:left="5760" w:hanging="360"/>
+      </w:pPr>
+      <w:rPr>
+        <w:rFonts w:ascii="Wingdings" w:hAnsi="Wingdings" w:hint="default"/>
+        <w:sz w:val="20"/>
+      </w:rPr>
+    </w:lvl>
+    <w:lvl w:ilvl="8" w:tentative="1">
+      <w:start w:val="1"/>
+      <w:numFmt w:val="bullet"/>
+      <w:lvlText w:val=""/>
+      <w:lvlJc w:val="left"/>
+      <w:pPr>
+        <w:tabs>
+          <w:tab w:val="num" w:pos="6480"/>
+        </w:tabs>
+        <w:ind w:left="6480" w:hanging="360"/>
+      </w:pPr>
+      <w:rPr>
+        <w:rFonts w:ascii="Wingdings" w:hAnsi="Wingdings" w:hint="default"/>
+        <w:sz w:val="20"/>
+      </w:rPr>
+    </w:lvl>
+  </w:abstractNum>
+  <w:abstractNum w:abstractNumId="11" w15:restartNumberingAfterBreak="0">
+    <w:nsid w:val="39727DDC"/>
+    <w:multiLevelType w:val="multilevel"/>
+    <w:tmpl w:val="6BFC1E98"/>
+    <w:lvl w:ilvl="0">
+      <w:start w:val="1"/>
+      <w:numFmt w:val="bullet"/>
+      <w:lvlText w:val=""/>
+      <w:lvlJc w:val="left"/>
+      <w:pPr>
+        <w:tabs>
+          <w:tab w:val="num" w:pos="720"/>
+        </w:tabs>
+        <w:ind w:left="720" w:hanging="360"/>
+      </w:pPr>
+      <w:rPr>
+        <w:rFonts w:ascii="Symbol" w:hAnsi="Symbol" w:hint="default"/>
+        <w:sz w:val="20"/>
+      </w:rPr>
+    </w:lvl>
+    <w:lvl w:ilvl="1" w:tentative="1">
+      <w:start w:val="1"/>
+      <w:numFmt w:val="bullet"/>
+      <w:lvlText w:val="o"/>
+      <w:lvlJc w:val="left"/>
+      <w:pPr>
+        <w:tabs>
+          <w:tab w:val="num" w:pos="1440"/>
+        </w:tabs>
+        <w:ind w:left="1440" w:hanging="360"/>
+      </w:pPr>
+      <w:rPr>
+        <w:rFonts w:ascii="Courier New" w:hAnsi="Courier New" w:hint="default"/>
+        <w:sz w:val="20"/>
+      </w:rPr>
+    </w:lvl>
+    <w:lvl w:ilvl="2" w:tentative="1">
+      <w:start w:val="1"/>
+      <w:numFmt w:val="bullet"/>
+      <w:lvlText w:val=""/>
+      <w:lvlJc w:val="left"/>
+      <w:pPr>
+        <w:tabs>
+          <w:tab w:val="num" w:pos="2160"/>
+        </w:tabs>
+        <w:ind w:left="2160" w:hanging="360"/>
+      </w:pPr>
+      <w:rPr>
+        <w:rFonts w:ascii="Wingdings" w:hAnsi="Wingdings" w:hint="default"/>
+        <w:sz w:val="20"/>
+      </w:rPr>
+    </w:lvl>
+    <w:lvl w:ilvl="3" w:tentative="1">
+      <w:start w:val="1"/>
+      <w:numFmt w:val="bullet"/>
+      <w:lvlText w:val=""/>
+      <w:lvlJc w:val="left"/>
+      <w:pPr>
+        <w:tabs>
+          <w:tab w:val="num" w:pos="2880"/>
+        </w:tabs>
+        <w:ind w:left="2880" w:hanging="360"/>
+      </w:pPr>
+      <w:rPr>
+        <w:rFonts w:ascii="Wingdings" w:hAnsi="Wingdings" w:hint="default"/>
+        <w:sz w:val="20"/>
+      </w:rPr>
+    </w:lvl>
+    <w:lvl w:ilvl="4" w:tentative="1">
+      <w:start w:val="1"/>
+      <w:numFmt w:val="bullet"/>
+      <w:lvlText w:val=""/>
+      <w:lvlJc w:val="left"/>
+      <w:pPr>
+        <w:tabs>
+          <w:tab w:val="num" w:pos="3600"/>
+        </w:tabs>
+        <w:ind w:left="3600" w:hanging="360"/>
+      </w:pPr>
+      <w:rPr>
+        <w:rFonts w:ascii="Wingdings" w:hAnsi="Wingdings" w:hint="default"/>
+        <w:sz w:val="20"/>
+      </w:rPr>
+    </w:lvl>
+    <w:lvl w:ilvl="5" w:tentative="1">
+      <w:start w:val="1"/>
+      <w:numFmt w:val="bullet"/>
+      <w:lvlText w:val=""/>
+      <w:lvlJc w:val="left"/>
+      <w:pPr>
+        <w:tabs>
+          <w:tab w:val="num" w:pos="4320"/>
+        </w:tabs>
+        <w:ind w:left="4320" w:hanging="360"/>
+      </w:pPr>
+      <w:rPr>
+        <w:rFonts w:ascii="Wingdings" w:hAnsi="Wingdings" w:hint="default"/>
+        <w:sz w:val="20"/>
+      </w:rPr>
+    </w:lvl>
+    <w:lvl w:ilvl="6" w:tentative="1">
+      <w:start w:val="1"/>
+      <w:numFmt w:val="bullet"/>
+      <w:lvlText w:val=""/>
+      <w:lvlJc w:val="left"/>
+      <w:pPr>
+        <w:tabs>
+          <w:tab w:val="num" w:pos="5040"/>
+        </w:tabs>
+        <w:ind w:left="5040" w:hanging="360"/>
+      </w:pPr>
+      <w:rPr>
+        <w:rFonts w:ascii="Wingdings" w:hAnsi="Wingdings" w:hint="default"/>
+        <w:sz w:val="20"/>
+      </w:rPr>
+    </w:lvl>
+    <w:lvl w:ilvl="7" w:tentative="1">
+      <w:start w:val="1"/>
+      <w:numFmt w:val="bullet"/>
+      <w:lvlText w:val=""/>
+      <w:lvlJc w:val="left"/>
+      <w:pPr>
+        <w:tabs>
+          <w:tab w:val="num" w:pos="5760"/>
+        </w:tabs>
+        <w:ind w:left="5760" w:hanging="360"/>
+      </w:pPr>
+      <w:rPr>
+        <w:rFonts w:ascii="Wingdings" w:hAnsi="Wingdings" w:hint="default"/>
+        <w:sz w:val="20"/>
+      </w:rPr>
+    </w:lvl>
+    <w:lvl w:ilvl="8" w:tentative="1">
+      <w:start w:val="1"/>
+      <w:numFmt w:val="bullet"/>
+      <w:lvlText w:val=""/>
+      <w:lvlJc w:val="left"/>
+      <w:pPr>
+        <w:tabs>
+          <w:tab w:val="num" w:pos="6480"/>
+        </w:tabs>
+        <w:ind w:left="6480" w:hanging="360"/>
+      </w:pPr>
+      <w:rPr>
+        <w:rFonts w:ascii="Wingdings" w:hAnsi="Wingdings" w:hint="default"/>
+        <w:sz w:val="20"/>
+      </w:rPr>
+    </w:lvl>
+  </w:abstractNum>
+  <w:abstractNum w:abstractNumId="12" w15:restartNumberingAfterBreak="0">
+    <w:nsid w:val="49877624"/>
+    <w:multiLevelType w:val="multilevel"/>
+    <w:tmpl w:val="1910F2C6"/>
+    <w:lvl w:ilvl="0">
+      <w:start w:val="1"/>
+      <w:numFmt w:val="bullet"/>
+      <w:lvlText w:val=""/>
+      <w:lvlJc w:val="left"/>
+      <w:pPr>
+        <w:tabs>
+          <w:tab w:val="num" w:pos="720"/>
+        </w:tabs>
+        <w:ind w:left="720" w:hanging="360"/>
+      </w:pPr>
+      <w:rPr>
+        <w:rFonts w:ascii="Symbol" w:hAnsi="Symbol" w:hint="default"/>
+        <w:sz w:val="20"/>
+      </w:rPr>
+    </w:lvl>
+    <w:lvl w:ilvl="1" w:tentative="1">
+      <w:start w:val="1"/>
+      <w:numFmt w:val="bullet"/>
+      <w:lvlText w:val="o"/>
+      <w:lvlJc w:val="left"/>
+      <w:pPr>
+        <w:tabs>
+          <w:tab w:val="num" w:pos="1440"/>
+        </w:tabs>
+        <w:ind w:left="1440" w:hanging="360"/>
+      </w:pPr>
+      <w:rPr>
+        <w:rFonts w:ascii="Courier New" w:hAnsi="Courier New" w:hint="default"/>
+        <w:sz w:val="20"/>
+      </w:rPr>
+    </w:lvl>
+    <w:lvl w:ilvl="2" w:tentative="1">
+      <w:start w:val="1"/>
+      <w:numFmt w:val="bullet"/>
+      <w:lvlText w:val=""/>
+      <w:lvlJc w:val="left"/>
+      <w:pPr>
+        <w:tabs>
+          <w:tab w:val="num" w:pos="2160"/>
+        </w:tabs>
+        <w:ind w:left="2160" w:hanging="360"/>
+      </w:pPr>
+      <w:rPr>
+        <w:rFonts w:ascii="Wingdings" w:hAnsi="Wingdings" w:hint="default"/>
+        <w:sz w:val="20"/>
+      </w:rPr>
+    </w:lvl>
+    <w:lvl w:ilvl="3" w:tentative="1">
+      <w:start w:val="1"/>
+      <w:numFmt w:val="bullet"/>
+      <w:lvlText w:val=""/>
+      <w:lvlJc w:val="left"/>
+      <w:pPr>
+        <w:tabs>
+          <w:tab w:val="num" w:pos="2880"/>
+        </w:tabs>
+        <w:ind w:left="2880" w:hanging="360"/>
+      </w:pPr>
+      <w:rPr>
+        <w:rFonts w:ascii="Wingdings" w:hAnsi="Wingdings" w:hint="default"/>
+        <w:sz w:val="20"/>
+      </w:rPr>
+    </w:lvl>
+    <w:lvl w:ilvl="4" w:tentative="1">
+      <w:start w:val="1"/>
+      <w:numFmt w:val="bullet"/>
+      <w:lvlText w:val=""/>
+      <w:lvlJc w:val="left"/>
+      <w:pPr>
+        <w:tabs>
+          <w:tab w:val="num" w:pos="3600"/>
+        </w:tabs>
+        <w:ind w:left="3600" w:hanging="360"/>
+      </w:pPr>
+      <w:rPr>
+        <w:rFonts w:ascii="Wingdings" w:hAnsi="Wingdings" w:hint="default"/>
+        <w:sz w:val="20"/>
+      </w:rPr>
+    </w:lvl>
+    <w:lvl w:ilvl="5" w:tentative="1">
+      <w:start w:val="1"/>
+      <w:numFmt w:val="bullet"/>
+      <w:lvlText w:val=""/>
+      <w:lvlJc w:val="left"/>
+      <w:pPr>
+        <w:tabs>
+          <w:tab w:val="num" w:pos="4320"/>
+        </w:tabs>
+        <w:ind w:left="4320" w:hanging="360"/>
+      </w:pPr>
+      <w:rPr>
+        <w:rFonts w:ascii="Wingdings" w:hAnsi="Wingdings" w:hint="default"/>
+        <w:sz w:val="20"/>
+      </w:rPr>
+    </w:lvl>
+    <w:lvl w:ilvl="6" w:tentative="1">
+      <w:start w:val="1"/>
+      <w:numFmt w:val="bullet"/>
+      <w:lvlText w:val=""/>
+      <w:lvlJc w:val="left"/>
+      <w:pPr>
+        <w:tabs>
+          <w:tab w:val="num" w:pos="5040"/>
+        </w:tabs>
+        <w:ind w:left="5040" w:hanging="360"/>
+      </w:pPr>
+      <w:rPr>
+        <w:rFonts w:ascii="Wingdings" w:hAnsi="Wingdings" w:hint="default"/>
+        <w:sz w:val="20"/>
+      </w:rPr>
+    </w:lvl>
+    <w:lvl w:ilvl="7" w:tentative="1">
+      <w:start w:val="1"/>
+      <w:numFmt w:val="bullet"/>
+      <w:lvlText w:val=""/>
+      <w:lvlJc w:val="left"/>
+      <w:pPr>
+        <w:tabs>
+          <w:tab w:val="num" w:pos="5760"/>
+        </w:tabs>
+        <w:ind w:left="5760" w:hanging="360"/>
+      </w:pPr>
+      <w:rPr>
+        <w:rFonts w:ascii="Wingdings" w:hAnsi="Wingdings" w:hint="default"/>
+        <w:sz w:val="20"/>
+      </w:rPr>
+    </w:lvl>
+    <w:lvl w:ilvl="8" w:tentative="1">
+      <w:start w:val="1"/>
+      <w:numFmt w:val="bullet"/>
+      <w:lvlText w:val=""/>
+      <w:lvlJc w:val="left"/>
+      <w:pPr>
+        <w:tabs>
+          <w:tab w:val="num" w:pos="6480"/>
+        </w:tabs>
+        <w:ind w:left="6480" w:hanging="360"/>
+      </w:pPr>
+      <w:rPr>
+        <w:rFonts w:ascii="Wingdings" w:hAnsi="Wingdings" w:hint="default"/>
+        <w:sz w:val="20"/>
+      </w:rPr>
+    </w:lvl>
+  </w:abstractNum>
+  <w:abstractNum w:abstractNumId="13" w15:restartNumberingAfterBreak="0">
+    <w:nsid w:val="5AE724DC"/>
+    <w:multiLevelType w:val="multilevel"/>
+    <w:tmpl w:val="65FAB9B8"/>
+    <w:lvl w:ilvl="0">
+      <w:start w:val="1"/>
+      <w:numFmt w:val="bullet"/>
+      <w:lvlText w:val=""/>
+      <w:lvlJc w:val="left"/>
+      <w:pPr>
+        <w:tabs>
+          <w:tab w:val="num" w:pos="720"/>
+        </w:tabs>
+        <w:ind w:left="720" w:hanging="360"/>
+      </w:pPr>
+      <w:rPr>
+        <w:rFonts w:ascii="Symbol" w:hAnsi="Symbol" w:hint="default"/>
+        <w:sz w:val="20"/>
+      </w:rPr>
+    </w:lvl>
+    <w:lvl w:ilvl="1" w:tentative="1">
+      <w:start w:val="1"/>
+      <w:numFmt w:val="bullet"/>
+      <w:lvlText w:val="o"/>
+      <w:lvlJc w:val="left"/>
+      <w:pPr>
+        <w:tabs>
+          <w:tab w:val="num" w:pos="1440"/>
+        </w:tabs>
+        <w:ind w:left="1440" w:hanging="360"/>
+      </w:pPr>
+      <w:rPr>
+        <w:rFonts w:ascii="Courier New" w:hAnsi="Courier New" w:hint="default"/>
+        <w:sz w:val="20"/>
+      </w:rPr>
+    </w:lvl>
+    <w:lvl w:ilvl="2" w:tentative="1">
+      <w:start w:val="1"/>
+      <w:numFmt w:val="bullet"/>
+      <w:lvlText w:val=""/>
+      <w:lvlJc w:val="left"/>
+      <w:pPr>
+        <w:tabs>
+          <w:tab w:val="num" w:pos="2160"/>
+        </w:tabs>
+        <w:ind w:left="2160" w:hanging="360"/>
+      </w:pPr>
+      <w:rPr>
+        <w:rFonts w:ascii="Wingdings" w:hAnsi="Wingdings" w:hint="default"/>
+        <w:sz w:val="20"/>
+      </w:rPr>
+    </w:lvl>
+    <w:lvl w:ilvl="3" w:tentative="1">
+      <w:start w:val="1"/>
+      <w:numFmt w:val="bullet"/>
+      <w:lvlText w:val=""/>
+      <w:lvlJc w:val="left"/>
+      <w:pPr>
+        <w:tabs>
+          <w:tab w:val="num" w:pos="2880"/>
+        </w:tabs>
+        <w:ind w:left="2880" w:hanging="360"/>
+      </w:pPr>
+      <w:rPr>
+        <w:rFonts w:ascii="Wingdings" w:hAnsi="Wingdings" w:hint="default"/>
+        <w:sz w:val="20"/>
+      </w:rPr>
+    </w:lvl>
+    <w:lvl w:ilvl="4" w:tentative="1">
+      <w:start w:val="1"/>
+      <w:numFmt w:val="bullet"/>
+      <w:lvlText w:val=""/>
+      <w:lvlJc w:val="left"/>
+      <w:pPr>
+        <w:tabs>
+          <w:tab w:val="num" w:pos="3600"/>
+        </w:tabs>
+        <w:ind w:left="3600" w:hanging="360"/>
+      </w:pPr>
+      <w:rPr>
+        <w:rFonts w:ascii="Wingdings" w:hAnsi="Wingdings" w:hint="default"/>
+        <w:sz w:val="20"/>
+      </w:rPr>
+    </w:lvl>
+    <w:lvl w:ilvl="5" w:tentative="1">
+      <w:start w:val="1"/>
+      <w:numFmt w:val="bullet"/>
+      <w:lvlText w:val=""/>
+      <w:lvlJc w:val="left"/>
+      <w:pPr>
+        <w:tabs>
+          <w:tab w:val="num" w:pos="4320"/>
+        </w:tabs>
+        <w:ind w:left="4320" w:hanging="360"/>
+      </w:pPr>
+      <w:rPr>
+        <w:rFonts w:ascii="Wingdings" w:hAnsi="Wingdings" w:hint="default"/>
+        <w:sz w:val="20"/>
+      </w:rPr>
+    </w:lvl>
+    <w:lvl w:ilvl="6" w:tentative="1">
+      <w:start w:val="1"/>
+      <w:numFmt w:val="bullet"/>
+      <w:lvlText w:val=""/>
+      <w:lvlJc w:val="left"/>
+      <w:pPr>
+        <w:tabs>
+          <w:tab w:val="num" w:pos="5040"/>
+        </w:tabs>
+        <w:ind w:left="5040" w:hanging="360"/>
+      </w:pPr>
+      <w:rPr>
+        <w:rFonts w:ascii="Wingdings" w:hAnsi="Wingdings" w:hint="default"/>
+        <w:sz w:val="20"/>
+      </w:rPr>
+    </w:lvl>
+    <w:lvl w:ilvl="7" w:tentative="1">
+      <w:start w:val="1"/>
+      <w:numFmt w:val="bullet"/>
+      <w:lvlText w:val=""/>
+      <w:lvlJc w:val="left"/>
+      <w:pPr>
+        <w:tabs>
+          <w:tab w:val="num" w:pos="5760"/>
+        </w:tabs>
+        <w:ind w:left="5760" w:hanging="360"/>
+      </w:pPr>
+      <w:rPr>
+        <w:rFonts w:ascii="Wingdings" w:hAnsi="Wingdings" w:hint="default"/>
+        <w:sz w:val="20"/>
+      </w:rPr>
+    </w:lvl>
+    <w:lvl w:ilvl="8" w:tentative="1">
+      <w:start w:val="1"/>
+      <w:numFmt w:val="bullet"/>
+      <w:lvlText w:val=""/>
+      <w:lvlJc w:val="left"/>
+      <w:pPr>
+        <w:tabs>
+          <w:tab w:val="num" w:pos="6480"/>
+        </w:tabs>
+        <w:ind w:left="6480" w:hanging="360"/>
+      </w:pPr>
+      <w:rPr>
+        <w:rFonts w:ascii="Wingdings" w:hAnsi="Wingdings" w:hint="default"/>
+        <w:sz w:val="20"/>
+      </w:rPr>
+    </w:lvl>
+  </w:abstractNum>
+  <w:abstractNum w:abstractNumId="14" w15:restartNumberingAfterBreak="0">
+    <w:nsid w:val="5B1F7EED"/>
+    <w:multiLevelType w:val="multilevel"/>
+    <w:tmpl w:val="3BF22E02"/>
+    <w:lvl w:ilvl="0">
+      <w:start w:val="1"/>
+      <w:numFmt w:val="decimal"/>
+      <w:lvlText w:val="%1."/>
+      <w:lvlJc w:val="left"/>
+      <w:pPr>
+        <w:tabs>
+          <w:tab w:val="num" w:pos="720"/>
+        </w:tabs>
+        <w:ind w:left="720" w:hanging="360"/>
+      </w:pPr>
+    </w:lvl>
+    <w:lvl w:ilvl="1">
+      <w:start w:val="1"/>
+      <w:numFmt w:val="bullet"/>
+      <w:lvlText w:val="o"/>
+      <w:lvlJc w:val="left"/>
+      <w:pPr>
+        <w:tabs>
+          <w:tab w:val="num" w:pos="1440"/>
+        </w:tabs>
+        <w:ind w:left="1440" w:hanging="360"/>
+      </w:pPr>
+      <w:rPr>
+        <w:rFonts w:ascii="Courier New" w:hAnsi="Courier New" w:hint="default"/>
+        <w:sz w:val="20"/>
+      </w:rPr>
+    </w:lvl>
+    <w:lvl w:ilvl="2" w:tentative="1">
+      <w:start w:val="1"/>
+      <w:numFmt w:val="decimal"/>
+      <w:lvlText w:val="%3."/>
+      <w:lvlJc w:val="left"/>
+      <w:pPr>
+        <w:tabs>
+          <w:tab w:val="num" w:pos="2160"/>
+        </w:tabs>
+        <w:ind w:left="2160" w:hanging="360"/>
+      </w:pPr>
+    </w:lvl>
+    <w:lvl w:ilvl="3" w:tentative="1">
+      <w:start w:val="1"/>
+      <w:numFmt w:val="decimal"/>
+      <w:lvlText w:val="%4."/>
+      <w:lvlJc w:val="left"/>
+      <w:pPr>
+        <w:tabs>
+          <w:tab w:val="num" w:pos="2880"/>
+        </w:tabs>
+        <w:ind w:left="2880" w:hanging="360"/>
+      </w:pPr>
+    </w:lvl>
+    <w:lvl w:ilvl="4" w:tentative="1">
+      <w:start w:val="1"/>
+      <w:numFmt w:val="decimal"/>
+      <w:lvlText w:val="%5."/>
+      <w:lvlJc w:val="left"/>
+      <w:pPr>
+        <w:tabs>
+          <w:tab w:val="num" w:pos="3600"/>
+        </w:tabs>
+        <w:ind w:left="3600" w:hanging="360"/>
+      </w:pPr>
+    </w:lvl>
+    <w:lvl w:ilvl="5" w:tentative="1">
+      <w:start w:val="1"/>
+      <w:numFmt w:val="decimal"/>
+      <w:lvlText w:val="%6."/>
+      <w:lvlJc w:val="left"/>
+      <w:pPr>
+        <w:tabs>
+          <w:tab w:val="num" w:pos="4320"/>
+        </w:tabs>
+        <w:ind w:left="4320" w:hanging="360"/>
+      </w:pPr>
+    </w:lvl>
+    <w:lvl w:ilvl="6" w:tentative="1">
+      <w:start w:val="1"/>
+      <w:numFmt w:val="decimal"/>
+      <w:lvlText w:val="%7."/>
+      <w:lvlJc w:val="left"/>
+      <w:pPr>
+        <w:tabs>
+          <w:tab w:val="num" w:pos="5040"/>
+        </w:tabs>
+        <w:ind w:left="5040" w:hanging="360"/>
+      </w:pPr>
+    </w:lvl>
+    <w:lvl w:ilvl="7" w:tentative="1">
+      <w:start w:val="1"/>
+      <w:numFmt w:val="decimal"/>
+      <w:lvlText w:val="%8."/>
+      <w:lvlJc w:val="left"/>
+      <w:pPr>
+        <w:tabs>
+          <w:tab w:val="num" w:pos="5760"/>
+        </w:tabs>
+        <w:ind w:left="5760" w:hanging="360"/>
+      </w:pPr>
+    </w:lvl>
+    <w:lvl w:ilvl="8" w:tentative="1">
+      <w:start w:val="1"/>
+      <w:numFmt w:val="decimal"/>
+      <w:lvlText w:val="%9."/>
+      <w:lvlJc w:val="left"/>
+      <w:pPr>
+        <w:tabs>
+          <w:tab w:val="num" w:pos="6480"/>
+        </w:tabs>
+        <w:ind w:left="6480" w:hanging="360"/>
+      </w:pPr>
+    </w:lvl>
+  </w:abstractNum>
+  <w:abstractNum w:abstractNumId="15" w15:restartNumberingAfterBreak="0">
+    <w:nsid w:val="5BF476C6"/>
+    <w:multiLevelType w:val="multilevel"/>
+    <w:tmpl w:val="C3482B9E"/>
+    <w:lvl w:ilvl="0">
+      <w:start w:val="1"/>
+      <w:numFmt w:val="bullet"/>
+      <w:lvlText w:val=""/>
+      <w:lvlJc w:val="left"/>
+      <w:pPr>
+        <w:tabs>
+          <w:tab w:val="num" w:pos="720"/>
+        </w:tabs>
+        <w:ind w:left="720" w:hanging="360"/>
+      </w:pPr>
+      <w:rPr>
+        <w:rFonts w:ascii="Symbol" w:hAnsi="Symbol" w:hint="default"/>
+        <w:sz w:val="20"/>
+      </w:rPr>
+    </w:lvl>
+    <w:lvl w:ilvl="1" w:tentative="1">
+      <w:start w:val="1"/>
+      <w:numFmt w:val="bullet"/>
+      <w:lvlText w:val="o"/>
+      <w:lvlJc w:val="left"/>
+      <w:pPr>
+        <w:tabs>
+          <w:tab w:val="num" w:pos="1440"/>
+        </w:tabs>
+        <w:ind w:left="1440" w:hanging="360"/>
+      </w:pPr>
+      <w:rPr>
+        <w:rFonts w:ascii="Courier New" w:hAnsi="Courier New" w:hint="default"/>
+        <w:sz w:val="20"/>
+      </w:rPr>
+    </w:lvl>
+    <w:lvl w:ilvl="2" w:tentative="1">
+      <w:start w:val="1"/>
+      <w:numFmt w:val="bullet"/>
+      <w:lvlText w:val=""/>
+      <w:lvlJc w:val="left"/>
+      <w:pPr>
+        <w:tabs>
+          <w:tab w:val="num" w:pos="2160"/>
+        </w:tabs>
+        <w:ind w:left="2160" w:hanging="360"/>
+      </w:pPr>
+      <w:rPr>
+        <w:rFonts w:ascii="Wingdings" w:hAnsi="Wingdings" w:hint="default"/>
+        <w:sz w:val="20"/>
+      </w:rPr>
+    </w:lvl>
+    <w:lvl w:ilvl="3" w:tentative="1">
+      <w:start w:val="1"/>
+      <w:numFmt w:val="bullet"/>
+      <w:lvlText w:val=""/>
+      <w:lvlJc w:val="left"/>
+      <w:pPr>
+        <w:tabs>
+          <w:tab w:val="num" w:pos="2880"/>
+        </w:tabs>
+        <w:ind w:left="2880" w:hanging="360"/>
+      </w:pPr>
+      <w:rPr>
+        <w:rFonts w:ascii="Wingdings" w:hAnsi="Wingdings" w:hint="default"/>
+        <w:sz w:val="20"/>
+      </w:rPr>
+    </w:lvl>
+    <w:lvl w:ilvl="4" w:tentative="1">
+      <w:start w:val="1"/>
+      <w:numFmt w:val="bullet"/>
+      <w:lvlText w:val=""/>
+      <w:lvlJc w:val="left"/>
+      <w:pPr>
+        <w:tabs>
+          <w:tab w:val="num" w:pos="3600"/>
+        </w:tabs>
+        <w:ind w:left="3600" w:hanging="360"/>
+      </w:pPr>
+      <w:rPr>
+        <w:rFonts w:ascii="Wingdings" w:hAnsi="Wingdings" w:hint="default"/>
+        <w:sz w:val="20"/>
+      </w:rPr>
+    </w:lvl>
+    <w:lvl w:ilvl="5" w:tentative="1">
+      <w:start w:val="1"/>
+      <w:numFmt w:val="bullet"/>
+      <w:lvlText w:val=""/>
+      <w:lvlJc w:val="left"/>
+      <w:pPr>
+        <w:tabs>
+          <w:tab w:val="num" w:pos="4320"/>
+        </w:tabs>
+        <w:ind w:left="4320" w:hanging="360"/>
+      </w:pPr>
+      <w:rPr>
+        <w:rFonts w:ascii="Wingdings" w:hAnsi="Wingdings" w:hint="default"/>
+        <w:sz w:val="20"/>
+      </w:rPr>
+    </w:lvl>
+    <w:lvl w:ilvl="6" w:tentative="1">
+      <w:start w:val="1"/>
+      <w:numFmt w:val="bullet"/>
+      <w:lvlText w:val=""/>
+      <w:lvlJc w:val="left"/>
+      <w:pPr>
+        <w:tabs>
+          <w:tab w:val="num" w:pos="5040"/>
+        </w:tabs>
+        <w:ind w:left="5040" w:hanging="360"/>
+      </w:pPr>
+      <w:rPr>
+        <w:rFonts w:ascii="Wingdings" w:hAnsi="Wingdings" w:hint="default"/>
+        <w:sz w:val="20"/>
+      </w:rPr>
+    </w:lvl>
+    <w:lvl w:ilvl="7" w:tentative="1">
+      <w:start w:val="1"/>
+      <w:numFmt w:val="bullet"/>
+      <w:lvlText w:val=""/>
+      <w:lvlJc w:val="left"/>
+      <w:pPr>
+        <w:tabs>
+          <w:tab w:val="num" w:pos="5760"/>
+        </w:tabs>
+        <w:ind w:left="5760" w:hanging="360"/>
+      </w:pPr>
+      <w:rPr>
+        <w:rFonts w:ascii="Wingdings" w:hAnsi="Wingdings" w:hint="default"/>
+        <w:sz w:val="20"/>
+      </w:rPr>
+    </w:lvl>
+    <w:lvl w:ilvl="8" w:tentative="1">
+      <w:start w:val="1"/>
+      <w:numFmt w:val="bullet"/>
+      <w:lvlText w:val=""/>
+      <w:lvlJc w:val="left"/>
+      <w:pPr>
+        <w:tabs>
+          <w:tab w:val="num" w:pos="6480"/>
+        </w:tabs>
+        <w:ind w:left="6480" w:hanging="360"/>
+      </w:pPr>
+      <w:rPr>
+        <w:rFonts w:ascii="Wingdings" w:hAnsi="Wingdings" w:hint="default"/>
+        <w:sz w:val="20"/>
       </w:rPr>
     </w:lvl>
   </w:abstractNum>
@@ -662,6 +1903,27 @@
   </w:num>
   <w:num w:numId="9" w16cid:durableId="1847789347">
     <w:abstractNumId w:val="0"/>
+  </w:num>
+  <w:num w:numId="10" w16cid:durableId="883755244">
+    <w:abstractNumId w:val="14"/>
+  </w:num>
+  <w:num w:numId="11" w16cid:durableId="389814914">
+    <w:abstractNumId w:val="12"/>
+  </w:num>
+  <w:num w:numId="12" w16cid:durableId="1900901729">
+    <w:abstractNumId w:val="9"/>
+  </w:num>
+  <w:num w:numId="13" w16cid:durableId="1808274765">
+    <w:abstractNumId w:val="15"/>
+  </w:num>
+  <w:num w:numId="14" w16cid:durableId="553081873">
+    <w:abstractNumId w:val="13"/>
+  </w:num>
+  <w:num w:numId="15" w16cid:durableId="172649877">
+    <w:abstractNumId w:val="10"/>
+  </w:num>
+  <w:num w:numId="16" w16cid:durableId="2039357783">
+    <w:abstractNumId w:val="11"/>
   </w:num>
 </w:numbering>
 </file>
@@ -1269,7 +2531,6 @@
   <w:style w:type="character" w:default="1" w:styleId="DefaultParagraphFont">
     <w:name w:val="Default Paragraph Font"/>
     <w:uiPriority w:val="1"/>
-    <w:semiHidden/>
     <w:unhideWhenUsed/>
   </w:style>
   <w:style w:type="table" w:default="1" w:styleId="TableNormal">

</xml_diff>